<commit_message>
final changes for tonight, fixing workout logging with changes in exercises
</commit_message>
<xml_diff>
--- a/App Notes.docx
+++ b/App Notes.docx
@@ -194,6 +194,97 @@
         <w:t>period of time</w:t>
       </w:r>
       <w:proofErr w:type="gramEnd"/>
+    </w:p>
+    <w:p>
+      <w:pPr>
+        <w:pStyle w:val="ListParagraph"/>
+        <w:numPr>
+          <w:ilvl w:val="0"/>
+          <w:numId w:val="2"/>
+        </w:numPr>
+      </w:pPr>
+      <w:r>
+        <w:t>Get presets for weekly progress, monthly progress, yearly progress</w:t>
+      </w:r>
+    </w:p>
+    <w:p>
+      <w:pPr>
+        <w:pStyle w:val="ListParagraph"/>
+        <w:numPr>
+          <w:ilvl w:val="1"/>
+          <w:numId w:val="2"/>
+        </w:numPr>
+      </w:pPr>
+      <w:r>
+        <w:t>With expected progress coming from yearly goal</w:t>
+      </w:r>
+    </w:p>
+    <w:p>
+      <w:pPr>
+        <w:pStyle w:val="ListParagraph"/>
+        <w:numPr>
+          <w:ilvl w:val="0"/>
+          <w:numId w:val="2"/>
+        </w:numPr>
+      </w:pPr>
+      <w:r>
+        <w:t>Further the gamify aspect</w:t>
+      </w:r>
+    </w:p>
+    <w:p>
+      <w:pPr>
+        <w:pStyle w:val="ListParagraph"/>
+        <w:numPr>
+          <w:ilvl w:val="1"/>
+          <w:numId w:val="2"/>
+        </w:numPr>
+      </w:pPr>
+      <w:r>
+        <w:t>RPG analogy</w:t>
+      </w:r>
+    </w:p>
+    <w:p>
+      <w:pPr>
+        <w:pStyle w:val="ListParagraph"/>
+        <w:numPr>
+          <w:ilvl w:val="2"/>
+          <w:numId w:val="2"/>
+        </w:numPr>
+      </w:pPr>
+      <w:r>
+        <w:t xml:space="preserve">XP bar based on sets of </w:t>
+      </w:r>
+      <w:proofErr w:type="gramStart"/>
+      <w:r>
+        <w:t>compound</w:t>
+      </w:r>
+      <w:proofErr w:type="gramEnd"/>
+      <w:r>
+        <w:t xml:space="preserve"> lifts?</w:t>
+      </w:r>
+    </w:p>
+    <w:p>
+      <w:pPr>
+        <w:pStyle w:val="ListParagraph"/>
+        <w:numPr>
+          <w:ilvl w:val="2"/>
+          <w:numId w:val="2"/>
+        </w:numPr>
+      </w:pPr>
+      <w:r>
+        <w:t>Rewards budget to be spent based on achievements</w:t>
+      </w:r>
+    </w:p>
+    <w:p>
+      <w:pPr>
+        <w:ind w:left="2520"/>
+      </w:pPr>
+    </w:p>
+    <w:p>
+      <w:pPr>
+        <w:pStyle w:val="ListParagraph"/>
+        <w:ind w:left="2880"/>
+      </w:pPr>
     </w:p>
     <w:p>
       <w:pPr>

</xml_diff>